<commit_message>
Corrección ECU-010: cambiado de "Operador médico" a "Personal médico"
</commit_message>
<xml_diff>
--- a/docs/diseno/ECU.docx
+++ b/docs/diseno/ECU.docx
@@ -11911,19 +11911,15 @@
           <w:p>
             <w:pPr>
               <w:pStyle w:val="Normal"/>
-              <w:rPr>
-                <w:rFonts w:ascii="Arial" w:hAnsi="Arial" w:cs="Arial"/>
-                <w:sz w:val="20"/>
-                <w:szCs w:val="20"/>
-              </w:rPr>
-            </w:pPr>
-            <w:r>
-              <w:rPr>
-                <w:rFonts w:cs="Arial" w:ascii="Arial" w:hAnsi="Arial"/>
-                <w:sz w:val="20"/>
-                <w:szCs w:val="20"/>
-              </w:rPr>
-              <w:t>Operador médico</w:t>
+              <w:rPr/>
+            </w:pPr>
+            <w:r>
+              <w:rPr>
+                <w:rFonts w:cs="Arial" w:ascii="Arial" w:hAnsi="Arial"/>
+                <w:sz w:val="20"/>
+                <w:szCs w:val="20"/>
+              </w:rPr>
+              <w:t>Personal médico</w:t>
             </w:r>
           </w:p>
         </w:tc>

</xml_diff>

<commit_message>
Corrección ECU-002: descripción de caso de uso corregida (nom actor)
</commit_message>
<xml_diff>
--- a/docs/diseno/ECU.docx
+++ b/docs/diseno/ECU.docx
@@ -1892,7 +1892,23 @@
                 <w:sz w:val="20"/>
                 <w:szCs w:val="20"/>
               </w:rPr>
-              <w:t>El operador médico agenda la hora de atención del paciente.</w:t>
+              <w:t xml:space="preserve">El operador </w:t>
+            </w:r>
+            <w:r>
+              <w:rPr>
+                <w:rFonts w:cs="Arial" w:ascii="Arial" w:hAnsi="Arial"/>
+                <w:sz w:val="20"/>
+                <w:szCs w:val="20"/>
+              </w:rPr>
+              <w:t>o</w:t>
+            </w:r>
+            <w:r>
+              <w:rPr>
+                <w:rFonts w:cs="Arial" w:ascii="Arial" w:hAnsi="Arial"/>
+                <w:sz w:val="20"/>
+                <w:szCs w:val="20"/>
+              </w:rPr>
+              <w:t xml:space="preserve"> médico agenda la hora de atención del paciente.</w:t>
             </w:r>
           </w:p>
         </w:tc>

</xml_diff>